<commit_message>
Finished dataset preparation (for now)
</commit_message>
<xml_diff>
--- a/tables/tables_information.docx
+++ b/tables/tables_information.docx
@@ -180,6 +180,42 @@
     <w:p>
       <w:r>
         <w:t>Result: 3223 images</w:t>
+      </w:r>
+      <w:r>
+        <w:t>: CN group=1782, AD group=1441</w:t>
+      </w:r>
+    </w:p>
+    <w:p>
+      <w:r>
+        <w:t>(actually 178</w:t>
+      </w:r>
+      <w:r>
+        <w:t>0</w:t>
+      </w:r>
+      <w:r>
+        <w:t xml:space="preserve"> cn</w:t>
+      </w:r>
+      <w:r>
+        <w:t xml:space="preserve"> and 14</w:t>
+      </w:r>
+      <w:r>
+        <w:t>37 ad</w:t>
+      </w:r>
+      <w:r>
+        <w:t>)</w:t>
+      </w:r>
+    </w:p>
+    <w:p>
+      <w:r>
+        <w:t>Number of subjects: 178 AD, 216 CN</w:t>
+      </w:r>
+      <w:r>
+        <w:t xml:space="preserve"> – should check after this deleting of bad images?</w:t>
+      </w:r>
+    </w:p>
+    <w:p>
+      <w:r>
+        <w:t>2d rbg images: 104961 of CN and 84.783 of AD</w:t>
       </w:r>
     </w:p>
     <w:sectPr>

</xml_diff>